<commit_message>
Update Lista de Atividade bootstrap.docx
</commit_message>
<xml_diff>
--- a/modelos/atividadeAula_bootstrap/documento word/Lista de Atividade bootstrap.docx
+++ b/modelos/atividadeAula_bootstrap/documento word/Lista de Atividade bootstrap.docx
@@ -344,6 +344,9 @@
               <w:t>Turma:</w:t>
             </w:r>
             <w:r>
+              <w:t xml:space="preserve"> </w:t>
+            </w:r>
+            <w:r>
               <w:t>V3</w:t>
             </w:r>
           </w:p>
@@ -367,16 +370,14 @@
               <w:spacing w:after="0"/>
             </w:pPr>
             <w:r>
-              <w:t xml:space="preserve">Período / </w:t>
+              <w:t>Período / Turno:</w:t>
             </w:r>
-            <w:proofErr w:type="spellStart"/>
             <w:r>
-              <w:t>Turno:</w:t>
+              <w:t xml:space="preserve"> </w:t>
             </w:r>
             <w:r>
               <w:t>Vespertino</w:t>
             </w:r>
-            <w:proofErr w:type="spellEnd"/>
           </w:p>
           <w:p>
             <w:pPr>
@@ -619,7 +620,7 @@
               </wp:anchor>
             </w:drawing>
           </mc:Choice>
-          <mc:Fallback xmlns:w16sdtfl="http://schemas.microsoft.com/office/word/2024/wordml/sdtformatlock" xmlns:w16du="http://schemas.microsoft.com/office/word/2023/wordml/word16du">
+          <mc:Fallback xmlns:w16du="http://schemas.microsoft.com/office/word/2023/wordml/word16du" xmlns:w16sdtfl="http://schemas.microsoft.com/office/word/2024/wordml/sdtformatlock">
             <w:pict>
               <v:rect w14:anchorId="4A2F57A3" id="Retângulo 2" o:spid="_x0000_s1026" style="position:absolute;margin-left:-13.55pt;margin-top:31.8pt;width:550.2pt;height:345.95pt;z-index:-251657216;visibility:visible;mso-wrap-style:square;mso-width-percent:0;mso-height-percent:0;mso-wrap-distance-left:9pt;mso-wrap-distance-top:0;mso-wrap-distance-right:9pt;mso-wrap-distance-bottom:0;mso-position-horizontal:absolute;mso-position-horizontal-relative:margin;mso-position-vertical:absolute;mso-position-vertical-relative:text;mso-width-percent:0;mso-height-percent:0;mso-width-relative:margin;mso-height-relative:margin;v-text-anchor:middle" o:gfxdata="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" fillcolor="#f2f2f2 [3052]" strokecolor="black [3213]" strokeweight="2.25pt">
                 <w10:wrap anchorx="margin"/>

</xml_diff>